<commit_message>
added documentation for the parsing tree
</commit_message>
<xml_diff>
--- a/documentation.docx
+++ b/documentation.docx
@@ -3,44 +3,20 @@
 <w:document xmlns:wpc="http://schemas.microsoft.com/office/word/2010/wordprocessingCanvas" xmlns:cx="http://schemas.microsoft.com/office/drawing/2014/chartex" xmlns:cx1="http://schemas.microsoft.com/office/drawing/2015/9/8/chartex" xmlns:cx2="http://schemas.microsoft.com/office/drawing/2015/10/21/chartex" xmlns:cx3="http://schemas.microsoft.com/office/drawing/2016/5/9/chartex" xmlns:cx4="http://schemas.microsoft.com/office/drawing/2016/5/10/chartex" xmlns:cx5="http://schemas.microsoft.com/office/drawing/2016/5/11/chartex" xmlns:cx6="http://schemas.microsoft.com/office/drawing/2016/5/12/chartex" xmlns:cx7="http://schemas.microsoft.com/office/drawing/2016/5/13/chartex" xmlns:cx8="http://schemas.microsoft.com/office/drawing/2016/5/14/chartex" xmlns:mc="http://schemas.openxmlformats.org/markup-compatibility/2006" xmlns:aink="http://schemas.microsoft.com/office/drawing/2016/ink" xmlns:am3d="http://schemas.microsoft.com/office/drawing/2017/model3d" xmlns:o="urn:schemas-microsoft-com:office:office" xmlns:r="http://schemas.openxmlformats.org/officeDocument/2006/relationships" xmlns:m="http://schemas.openxmlformats.org/officeDocument/2006/math" xmlns:v="urn:schemas-microsoft-com:vml" xmlns:wp14="http://schemas.microsoft.com/office/word/2010/wordprocessingDrawing" xmlns:wp="http://schemas.openxmlformats.org/drawingml/2006/wordprocessingDrawing" xmlns:w10="urn:schemas-microsoft-com:office:word" xmlns:w="http://schemas.openxmlformats.org/wordprocessingml/2006/main" xmlns:w14="http://schemas.microsoft.com/office/word/2010/wordml" xmlns:w15="http://schemas.microsoft.com/office/word/2012/wordml" xmlns:w16cex="http://schemas.microsoft.com/office/word/2018/wordml/cex" xmlns:w16cid="http://schemas.microsoft.com/office/word/2016/wordml/cid" xmlns:w16="http://schemas.microsoft.com/office/word/2018/wordml" xmlns:w16sdtdh="http://schemas.microsoft.com/office/word/2020/wordml/sdtdatahash" xmlns:w16se="http://schemas.microsoft.com/office/word/2015/wordml/symex" xmlns:wpg="http://schemas.microsoft.com/office/word/2010/wordprocessingGroup" xmlns:wpi="http://schemas.microsoft.com/office/word/2010/wordprocessingInk" xmlns:wne="http://schemas.microsoft.com/office/word/2006/wordml" xmlns:wps="http://schemas.microsoft.com/office/word/2010/wordprocessingShape" mc:Ignorable="w14 w15 w16se w16cid w16 w16cex w16sdtdh wp14">
   <w:body>
     <w:p>
-      <w:r>
-        <w:fldChar w:fldCharType="begin"/>
-      </w:r>
-      <w:r>
-        <w:instrText xml:space="preserve"> HYPERLINK "</w:instrText>
-      </w:r>
-      <w:r>
-        <w:instrText>https://github.com/GamaCatalin/Parser</w:instrText>
-      </w:r>
-      <w:r>
-        <w:instrText xml:space="preserve">" </w:instrText>
-      </w:r>
-      <w:r>
-        <w:fldChar w:fldCharType="separate"/>
-      </w:r>
-      <w:r>
-        <w:rPr>
-          <w:rStyle w:val="Hyperlink"/>
-        </w:rPr>
-        <w:t>https://github.com/GamaCatalin/Parser</w:t>
-      </w:r>
-      <w:r>
-        <w:fldChar w:fldCharType="end"/>
-      </w:r>
+      <w:hyperlink r:id="rId5" w:history="1">
+        <w:r>
+          <w:rPr>
+            <w:rStyle w:val="Hyperlink"/>
+          </w:rPr>
+          <w:t>https://github.com/GamaCatalin/Parser</w:t>
+        </w:r>
+      </w:hyperlink>
     </w:p>
     <w:p/>
     <w:p/>
     <w:p>
       <w:r>
-        <w:t xml:space="preserve">Gama Marius + </w:t>
-      </w:r>
-      <w:proofErr w:type="spellStart"/>
-      <w:r>
-        <w:t>Ghetina</w:t>
-      </w:r>
-      <w:proofErr w:type="spellEnd"/>
-      <w:r>
-        <w:t xml:space="preserve"> Vlad</w:t>
+        <w:t>Gama Marius + Ghetina Vlad</w:t>
       </w:r>
     </w:p>
     <w:p/>
@@ -133,15 +109,7 @@
         <w:ind w:left="720" w:firstLine="720"/>
       </w:pPr>
       <w:r>
-        <w:t>a. If it isn’t a non-</w:t>
-      </w:r>
-      <w:proofErr w:type="gramStart"/>
-      <w:r>
-        <w:t>terminal</w:t>
-      </w:r>
-      <w:proofErr w:type="gramEnd"/>
-      <w:r>
-        <w:t xml:space="preserve"> we throw an error</w:t>
+        <w:t>a. If it isn’t a non-terminal we throw an error</w:t>
       </w:r>
     </w:p>
     <w:p>
@@ -149,15 +117,7 @@
         <w:ind w:left="720" w:firstLine="720"/>
       </w:pPr>
       <w:r>
-        <w:t>b. If it is a non-</w:t>
-      </w:r>
-      <w:proofErr w:type="gramStart"/>
-      <w:r>
-        <w:t>terminal</w:t>
-      </w:r>
-      <w:proofErr w:type="gramEnd"/>
-      <w:r>
-        <w:t xml:space="preserve"> it continues</w:t>
+        <w:t>b. If it is a non-terminal it continues</w:t>
       </w:r>
     </w:p>
     <w:p>
@@ -173,15 +133,7 @@
         <w:ind w:left="720" w:firstLine="720"/>
       </w:pPr>
       <w:r>
-        <w:t>a. If any key isn’t a non-</w:t>
-      </w:r>
-      <w:proofErr w:type="gramStart"/>
-      <w:r>
-        <w:t>terminal</w:t>
-      </w:r>
-      <w:proofErr w:type="gramEnd"/>
-      <w:r>
-        <w:t xml:space="preserve"> it throws an error</w:t>
+        <w:t>a. If any key isn’t a non-terminal it throws an error</w:t>
       </w:r>
     </w:p>
     <w:p>
@@ -197,15 +149,7 @@
         <w:ind w:left="720"/>
       </w:pPr>
       <w:r>
-        <w:t xml:space="preserve">3. We take each move from the productions and check </w:t>
-      </w:r>
-      <w:proofErr w:type="gramStart"/>
-      <w:r>
-        <w:t>it’s</w:t>
-      </w:r>
-      <w:proofErr w:type="gramEnd"/>
-      <w:r>
-        <w:t xml:space="preserve"> steps</w:t>
+        <w:t>3. We take each move from the productions and check it’s steps</w:t>
       </w:r>
     </w:p>
     <w:p>
@@ -257,7 +201,7 @@
       </w:r>
     </w:p>
     <w:p>
-      <w:hyperlink r:id="rId5" w:history="1">
+      <w:hyperlink r:id="rId6" w:history="1">
         <w:r>
           <w:rPr>
             <w:rStyle w:val="Hyperlink"/>
@@ -293,13 +237,8 @@
         </w:numPr>
       </w:pPr>
       <w:r>
-        <w:t xml:space="preserve">The input </w:t>
-      </w:r>
-      <w:proofErr w:type="gramStart"/>
-      <w:r>
-        <w:t>sequence</w:t>
-      </w:r>
-      <w:proofErr w:type="gramEnd"/>
+        <w:t>The input sequence</w:t>
+      </w:r>
     </w:p>
     <w:p>
       <w:pPr>
@@ -310,13 +249,8 @@
         </w:numPr>
       </w:pPr>
       <w:r>
-        <w:t xml:space="preserve">The output </w:t>
-      </w:r>
-      <w:proofErr w:type="gramStart"/>
-      <w:r>
-        <w:t>file</w:t>
-      </w:r>
-      <w:proofErr w:type="gramEnd"/>
+        <w:t>The output file</w:t>
+      </w:r>
     </w:p>
     <w:p>
       <w:pPr>
@@ -339,13 +273,8 @@
         </w:numPr>
       </w:pPr>
       <w:r>
-        <w:t xml:space="preserve">The input </w:t>
-      </w:r>
-      <w:proofErr w:type="gramStart"/>
-      <w:r>
-        <w:t>stack</w:t>
-      </w:r>
-      <w:proofErr w:type="gramEnd"/>
+        <w:t>The input stack</w:t>
+      </w:r>
     </w:p>
     <w:p>
       <w:pPr>
@@ -428,13 +357,8 @@
         </w:numPr>
       </w:pPr>
       <w:r>
-        <w:t xml:space="preserve">The parsing </w:t>
-      </w:r>
-      <w:proofErr w:type="gramStart"/>
-      <w:r>
-        <w:t>tree</w:t>
-      </w:r>
-      <w:proofErr w:type="gramEnd"/>
+        <w:t>The parsing tree</w:t>
+      </w:r>
     </w:p>
     <w:p>
       <w:pPr>
@@ -627,13 +551,8 @@
         <w:jc w:val="both"/>
       </w:pPr>
       <w:r>
-        <w:t>Momentary-</w:t>
-      </w:r>
-      <w:proofErr w:type="spellStart"/>
-      <w:r>
-        <w:t>Insuccess</w:t>
-      </w:r>
-      <w:proofErr w:type="spellEnd"/>
+        <w:t>Momentary-Insuccess</w:t>
+      </w:r>
     </w:p>
     <w:p>
       <w:pPr>
@@ -1083,102 +1002,55 @@
       </w:pPr>
       <w:r>
         <w:tab/>
-        <w:t xml:space="preserve">While </w:t>
-      </w:r>
-      <w:proofErr w:type="gramStart"/>
-      <w:r>
-        <w:t>( state</w:t>
-      </w:r>
-      <w:proofErr w:type="gramEnd"/>
-      <w:r>
-        <w:t xml:space="preserve"> != ‘f’ and state != ‘e’) {</w:t>
-      </w:r>
-    </w:p>
-    <w:p>
-      <w:pPr>
-        <w:spacing w:after="0"/>
-        <w:jc w:val="both"/>
-      </w:pPr>
-      <w:r>
-        <w:tab/>
-      </w:r>
-      <w:r>
-        <w:tab/>
-        <w:t xml:space="preserve">If </w:t>
-      </w:r>
-      <w:proofErr w:type="gramStart"/>
-      <w:r>
-        <w:t>( state</w:t>
-      </w:r>
-      <w:proofErr w:type="gramEnd"/>
-      <w:r>
-        <w:t xml:space="preserve"> == ‘q’ ) {</w:t>
-      </w:r>
-    </w:p>
-    <w:p>
-      <w:pPr>
-        <w:spacing w:after="0"/>
-        <w:jc w:val="both"/>
-      </w:pPr>
-      <w:r>
-        <w:tab/>
-      </w:r>
-      <w:r>
-        <w:tab/>
-      </w:r>
-      <w:r>
-        <w:tab/>
-        <w:t xml:space="preserve">If </w:t>
-      </w:r>
-      <w:proofErr w:type="gramStart"/>
-      <w:r>
-        <w:t xml:space="preserve">( </w:t>
-      </w:r>
-      <w:proofErr w:type="spellStart"/>
-      <w:r>
-        <w:t>input</w:t>
-      </w:r>
-      <w:proofErr w:type="gramEnd"/>
-      <w:r>
-        <w:t>.length</w:t>
-      </w:r>
-      <w:proofErr w:type="spellEnd"/>
-      <w:r>
-        <w:t xml:space="preserve">() == 0 and index  == </w:t>
-      </w:r>
-      <w:proofErr w:type="spellStart"/>
-      <w:r>
-        <w:t>sequence.length</w:t>
-      </w:r>
-      <w:proofErr w:type="spellEnd"/>
-      <w:r>
-        <w:t>() ) {</w:t>
-      </w:r>
-    </w:p>
-    <w:p>
-      <w:pPr>
-        <w:spacing w:after="0"/>
-        <w:jc w:val="both"/>
-      </w:pPr>
-      <w:r>
-        <w:tab/>
-      </w:r>
-      <w:r>
-        <w:tab/>
-      </w:r>
-      <w:r>
-        <w:tab/>
-      </w:r>
-      <w:r>
-        <w:tab/>
-      </w:r>
-      <w:proofErr w:type="gramStart"/>
-      <w:r>
-        <w:t>success(</w:t>
-      </w:r>
-      <w:proofErr w:type="gramEnd"/>
-      <w:r>
-        <w:t>)</w:t>
+        <w:t>While ( state != ‘f’ and state != ‘e’) {</w:t>
+      </w:r>
+    </w:p>
+    <w:p>
+      <w:pPr>
+        <w:spacing w:after="0"/>
+        <w:jc w:val="both"/>
+      </w:pPr>
+      <w:r>
+        <w:tab/>
+      </w:r>
+      <w:r>
+        <w:tab/>
+        <w:t>If ( state == ‘q’ ) {</w:t>
+      </w:r>
+    </w:p>
+    <w:p>
+      <w:pPr>
+        <w:spacing w:after="0"/>
+        <w:jc w:val="both"/>
+      </w:pPr>
+      <w:r>
+        <w:tab/>
+      </w:r>
+      <w:r>
+        <w:tab/>
+      </w:r>
+      <w:r>
+        <w:tab/>
+        <w:t>If ( input.length() == 0 and index  == sequence.length() ) {</w:t>
+      </w:r>
+    </w:p>
+    <w:p>
+      <w:pPr>
+        <w:spacing w:after="0"/>
+        <w:jc w:val="both"/>
+      </w:pPr>
+      <w:r>
+        <w:tab/>
+      </w:r>
+      <w:r>
+        <w:tab/>
+      </w:r>
+      <w:r>
+        <w:tab/>
+      </w:r>
+      <w:r>
+        <w:tab/>
+        <w:t>success()</w:t>
       </w:r>
     </w:p>
     <w:p>
@@ -1210,30 +1082,7 @@
       </w:r>
       <w:r>
         <w:tab/>
-      </w:r>
-      <w:proofErr w:type="spellStart"/>
-      <w:r>
-        <w:t>elif</w:t>
-      </w:r>
-      <w:proofErr w:type="spellEnd"/>
-      <w:r>
-        <w:t xml:space="preserve"> </w:t>
-      </w:r>
-      <w:proofErr w:type="gramStart"/>
-      <w:r>
-        <w:t xml:space="preserve">( </w:t>
-      </w:r>
-      <w:proofErr w:type="spellStart"/>
-      <w:r>
-        <w:t>input</w:t>
-      </w:r>
-      <w:proofErr w:type="gramEnd"/>
-      <w:r>
-        <w:t>.length</w:t>
-      </w:r>
-      <w:proofErr w:type="spellEnd"/>
-      <w:r>
-        <w:t>() == 0 ) {</w:t>
+        <w:t>elif ( input.length() == 0 ) {</w:t>
       </w:r>
     </w:p>
     <w:p>
@@ -1313,44 +1162,29 @@
       </w:r>
       <w:r>
         <w:tab/>
-        <w:t xml:space="preserve">if </w:t>
-      </w:r>
-      <w:proofErr w:type="gramStart"/>
-      <w:r>
-        <w:t>( input</w:t>
-      </w:r>
-      <w:proofErr w:type="gramEnd"/>
-      <w:r>
-        <w:t>[0] is non-terminal ) {</w:t>
-      </w:r>
-    </w:p>
-    <w:p>
-      <w:pPr>
-        <w:spacing w:after="0"/>
-        <w:jc w:val="both"/>
-      </w:pPr>
-      <w:r>
-        <w:tab/>
-      </w:r>
-      <w:r>
-        <w:tab/>
-      </w:r>
-      <w:r>
-        <w:tab/>
-      </w:r>
-      <w:r>
-        <w:tab/>
-      </w:r>
-      <w:r>
-        <w:tab/>
-      </w:r>
-      <w:proofErr w:type="gramStart"/>
-      <w:r>
-        <w:t>expand(</w:t>
-      </w:r>
-      <w:proofErr w:type="gramEnd"/>
-      <w:r>
-        <w:t>)</w:t>
+        <w:t>if ( input[0] is non-terminal ) {</w:t>
+      </w:r>
+    </w:p>
+    <w:p>
+      <w:pPr>
+        <w:spacing w:after="0"/>
+        <w:jc w:val="both"/>
+      </w:pPr>
+      <w:r>
+        <w:tab/>
+      </w:r>
+      <w:r>
+        <w:tab/>
+      </w:r>
+      <w:r>
+        <w:tab/>
+      </w:r>
+      <w:r>
+        <w:tab/>
+      </w:r>
+      <w:r>
+        <w:tab/>
+        <w:t>expand()</w:t>
       </w:r>
     </w:p>
     <w:p>
@@ -1410,55 +1244,32 @@
       </w:r>
       <w:r>
         <w:tab/>
-        <w:t xml:space="preserve">if </w:t>
-      </w:r>
-      <w:proofErr w:type="gramStart"/>
-      <w:r>
-        <w:t>( index</w:t>
-      </w:r>
-      <w:proofErr w:type="gramEnd"/>
-      <w:r>
-        <w:t xml:space="preserve"> &lt; </w:t>
-      </w:r>
-      <w:proofErr w:type="spellStart"/>
-      <w:r>
-        <w:t>sequence.length</w:t>
-      </w:r>
-      <w:proofErr w:type="spellEnd"/>
-      <w:r>
-        <w:t>() and input[0] == sequence[index] ){</w:t>
-      </w:r>
-    </w:p>
-    <w:p>
-      <w:pPr>
-        <w:spacing w:after="0"/>
-        <w:jc w:val="both"/>
-      </w:pPr>
-      <w:r>
-        <w:tab/>
-      </w:r>
-      <w:r>
-        <w:tab/>
-      </w:r>
-      <w:r>
-        <w:tab/>
-      </w:r>
-      <w:r>
-        <w:tab/>
-      </w:r>
-      <w:r>
-        <w:tab/>
-      </w:r>
-      <w:r>
-        <w:tab/>
-      </w:r>
-      <w:proofErr w:type="gramStart"/>
-      <w:r>
-        <w:t>advance(</w:t>
-      </w:r>
-      <w:proofErr w:type="gramEnd"/>
-      <w:r>
-        <w:t>)</w:t>
+        <w:t>if ( index &lt; sequence.length() and input[0] == sequence[index] ){</w:t>
+      </w:r>
+    </w:p>
+    <w:p>
+      <w:pPr>
+        <w:spacing w:after="0"/>
+        <w:jc w:val="both"/>
+      </w:pPr>
+      <w:r>
+        <w:tab/>
+      </w:r>
+      <w:r>
+        <w:tab/>
+      </w:r>
+      <w:r>
+        <w:tab/>
+      </w:r>
+      <w:r>
+        <w:tab/>
+      </w:r>
+      <w:r>
+        <w:tab/>
+      </w:r>
+      <w:r>
+        <w:tab/>
+        <w:t>advance()</w:t>
       </w:r>
     </w:p>
     <w:p>
@@ -1527,22 +1338,7 @@
       </w:r>
       <w:r>
         <w:tab/>
-      </w:r>
-      <w:proofErr w:type="spellStart"/>
-      <w:r>
-        <w:t>momentary_</w:t>
-      </w:r>
-      <w:proofErr w:type="gramStart"/>
-      <w:r>
-        <w:t>insuccess</w:t>
-      </w:r>
-      <w:proofErr w:type="spellEnd"/>
-      <w:r>
-        <w:t>(</w:t>
-      </w:r>
-      <w:proofErr w:type="gramEnd"/>
-      <w:r>
-        <w:t>)</w:t>
+        <w:t>momentary_insuccess()</w:t>
       </w:r>
     </w:p>
     <w:p>
@@ -1630,15 +1426,7 @@
       </w:pPr>
       <w:r>
         <w:tab/>
-        <w:t xml:space="preserve">if </w:t>
-      </w:r>
-      <w:proofErr w:type="gramStart"/>
-      <w:r>
-        <w:t>( state</w:t>
-      </w:r>
-      <w:proofErr w:type="gramEnd"/>
-      <w:r>
-        <w:t xml:space="preserve"> == ‘b’ ) {</w:t>
+        <w:t>if ( state == ‘b’ ) {</w:t>
       </w:r>
     </w:p>
     <w:p>
@@ -1652,23 +1440,7 @@
       </w:r>
       <w:r>
         <w:tab/>
-        <w:t xml:space="preserve">if </w:t>
-      </w:r>
-      <w:proofErr w:type="gramStart"/>
-      <w:r>
-        <w:t>( index</w:t>
-      </w:r>
-      <w:proofErr w:type="gramEnd"/>
-      <w:r>
-        <w:t xml:space="preserve"> == 0 and </w:t>
-      </w:r>
-      <w:proofErr w:type="spellStart"/>
-      <w:r>
-        <w:t>working.length</w:t>
-      </w:r>
-      <w:proofErr w:type="spellEnd"/>
-      <w:r>
-        <w:t>() == 0){</w:t>
+        <w:t>if ( index == 0 and working.length() == 0){</w:t>
       </w:r>
     </w:p>
     <w:p>
@@ -1730,23 +1502,7 @@
       </w:r>
       <w:r>
         <w:tab/>
-        <w:t xml:space="preserve">If </w:t>
-      </w:r>
-      <w:proofErr w:type="gramStart"/>
-      <w:r>
-        <w:t>( working</w:t>
-      </w:r>
-      <w:proofErr w:type="gramEnd"/>
-      <w:r>
-        <w:t xml:space="preserve">[-1] is </w:t>
-      </w:r>
-      <w:proofErr w:type="spellStart"/>
-      <w:r>
-        <w:t>teminal</w:t>
-      </w:r>
-      <w:proofErr w:type="spellEnd"/>
-      <w:r>
-        <w:t xml:space="preserve"> ) {</w:t>
+        <w:t>If ( working[-1] is teminal ) {</w:t>
       </w:r>
     </w:p>
     <w:p>
@@ -1763,14 +1519,7 @@
       </w:r>
       <w:r>
         <w:tab/>
-      </w:r>
-      <w:proofErr w:type="gramStart"/>
-      <w:r>
-        <w:t>back(</w:t>
-      </w:r>
-      <w:proofErr w:type="gramEnd"/>
-      <w:r>
-        <w:t>)</w:t>
+        <w:t>back()</w:t>
       </w:r>
     </w:p>
     <w:p>
@@ -1815,22 +1564,7 @@
       </w:r>
       <w:r>
         <w:tab/>
-      </w:r>
-      <w:proofErr w:type="spellStart"/>
-      <w:r>
-        <w:t>another_</w:t>
-      </w:r>
-      <w:proofErr w:type="gramStart"/>
-      <w:r>
-        <w:t>try</w:t>
-      </w:r>
-      <w:proofErr w:type="spellEnd"/>
-      <w:r>
-        <w:t>(</w:t>
-      </w:r>
-      <w:proofErr w:type="gramEnd"/>
-      <w:r>
-        <w:t>)</w:t>
+        <w:t>another_try()</w:t>
       </w:r>
     </w:p>
     <w:p>
@@ -1878,6 +1612,220 @@
       <w:r>
         <w:t>}</w:t>
       </w:r>
+    </w:p>
+    <w:p>
+      <w:pPr>
+        <w:spacing w:after="0"/>
+        <w:jc w:val="both"/>
+      </w:pPr>
+    </w:p>
+    <w:p>
+      <w:pPr>
+        <w:spacing w:after="0"/>
+        <w:jc w:val="both"/>
+      </w:pPr>
+    </w:p>
+    <w:p>
+      <w:pPr>
+        <w:spacing w:after="0"/>
+        <w:jc w:val="both"/>
+      </w:pPr>
+    </w:p>
+    <w:p>
+      <w:pPr>
+        <w:spacing w:after="0"/>
+        <w:jc w:val="both"/>
+      </w:pPr>
+      <w:r>
+        <w:lastRenderedPageBreak/>
+        <w:t>Father-sibling parsing tree:</w:t>
+      </w:r>
+    </w:p>
+    <w:p>
+      <w:pPr>
+        <w:spacing w:after="0"/>
+        <w:jc w:val="both"/>
+      </w:pPr>
+    </w:p>
+    <w:p>
+      <w:pPr>
+        <w:pStyle w:val="Listparagraf"/>
+        <w:numPr>
+          <w:ilvl w:val="0"/>
+          <w:numId w:val="3"/>
+        </w:numPr>
+        <w:spacing w:after="0"/>
+        <w:jc w:val="both"/>
+      </w:pPr>
+      <w:r>
+        <w:t>We put all the elements in the working stack in the given order</w:t>
+      </w:r>
+    </w:p>
+    <w:p>
+      <w:pPr>
+        <w:pStyle w:val="Listparagraf"/>
+        <w:numPr>
+          <w:ilvl w:val="1"/>
+          <w:numId w:val="3"/>
+        </w:numPr>
+        <w:spacing w:after="0"/>
+        <w:jc w:val="both"/>
+      </w:pPr>
+      <w:r>
+        <w:t>If the element is a tuple (i.e. it is a non-terminal having a given production) we add it and set the production field to the given index</w:t>
+      </w:r>
+    </w:p>
+    <w:p>
+      <w:pPr>
+        <w:pStyle w:val="Listparagraf"/>
+        <w:numPr>
+          <w:ilvl w:val="0"/>
+          <w:numId w:val="3"/>
+        </w:numPr>
+        <w:spacing w:after="0"/>
+        <w:jc w:val="both"/>
+      </w:pPr>
+      <w:r>
+        <w:t>We take each element from the tree and we work on it as such:</w:t>
+      </w:r>
+    </w:p>
+    <w:p>
+      <w:pPr>
+        <w:pStyle w:val="Listparagraf"/>
+        <w:numPr>
+          <w:ilvl w:val="1"/>
+          <w:numId w:val="3"/>
+        </w:numPr>
+        <w:spacing w:after="0"/>
+        <w:jc w:val="both"/>
+      </w:pPr>
+      <w:r>
+        <w:t>If it is a terminal it’s father is set as the current father and it is then reset to -1</w:t>
+      </w:r>
+    </w:p>
+    <w:p>
+      <w:pPr>
+        <w:pStyle w:val="Listparagraf"/>
+        <w:numPr>
+          <w:ilvl w:val="1"/>
+          <w:numId w:val="3"/>
+        </w:numPr>
+        <w:spacing w:after="0"/>
+        <w:jc w:val="both"/>
+      </w:pPr>
+      <w:r>
+        <w:t>If it is a non-terminal :</w:t>
+      </w:r>
+    </w:p>
+    <w:p>
+      <w:pPr>
+        <w:pStyle w:val="Listparagraf"/>
+        <w:numPr>
+          <w:ilvl w:val="2"/>
+          <w:numId w:val="3"/>
+        </w:numPr>
+        <w:spacing w:after="0"/>
+        <w:jc w:val="both"/>
+      </w:pPr>
+      <w:r>
+        <w:t>We set it’s father as the current father</w:t>
+      </w:r>
+    </w:p>
+    <w:p>
+      <w:pPr>
+        <w:pStyle w:val="Listparagraf"/>
+        <w:numPr>
+          <w:ilvl w:val="2"/>
+          <w:numId w:val="3"/>
+        </w:numPr>
+        <w:spacing w:after="0"/>
+        <w:jc w:val="both"/>
+      </w:pPr>
+      <w:r>
+        <w:t>We set the current father as the index of the element</w:t>
+      </w:r>
+    </w:p>
+    <w:p>
+      <w:pPr>
+        <w:pStyle w:val="Listparagraf"/>
+        <w:numPr>
+          <w:ilvl w:val="2"/>
+          <w:numId w:val="3"/>
+        </w:numPr>
+        <w:spacing w:after="0"/>
+        <w:jc w:val="both"/>
+      </w:pPr>
+      <w:r>
+        <w:t>We get it’s production length</w:t>
+      </w:r>
+    </w:p>
+    <w:p>
+      <w:pPr>
+        <w:pStyle w:val="Listparagraf"/>
+        <w:numPr>
+          <w:ilvl w:val="2"/>
+          <w:numId w:val="3"/>
+        </w:numPr>
+        <w:spacing w:after="0"/>
+        <w:jc w:val="both"/>
+      </w:pPr>
+      <w:r>
+        <w:t xml:space="preserve">We get a list of it’s </w:t>
+      </w:r>
+      <w:r>
+        <w:t>{prod_length}</w:t>
+      </w:r>
+      <w:r>
+        <w:t xml:space="preserve"> following indexes</w:t>
+      </w:r>
+    </w:p>
+    <w:p>
+      <w:pPr>
+        <w:pStyle w:val="Listparagraf"/>
+        <w:numPr>
+          <w:ilvl w:val="2"/>
+          <w:numId w:val="3"/>
+        </w:numPr>
+        <w:spacing w:after="0"/>
+        <w:jc w:val="both"/>
+      </w:pPr>
+      <w:r>
+        <w:t>For each following index we check if it a non terminal, then we get recursively the depth that it goes and push everything down by the computed offset</w:t>
+      </w:r>
+    </w:p>
+    <w:p>
+      <w:pPr>
+        <w:pStyle w:val="Listparagraf"/>
+        <w:numPr>
+          <w:ilvl w:val="2"/>
+          <w:numId w:val="3"/>
+        </w:numPr>
+        <w:spacing w:after="0"/>
+        <w:jc w:val="both"/>
+      </w:pPr>
+      <w:r>
+        <w:t>We go through the computed indexes and set their sibling as the next index in the list.</w:t>
+      </w:r>
+    </w:p>
+    <w:p>
+      <w:pPr>
+        <w:pStyle w:val="Listparagraf"/>
+        <w:numPr>
+          <w:ilvl w:val="0"/>
+          <w:numId w:val="3"/>
+        </w:numPr>
+        <w:spacing w:after="0"/>
+        <w:jc w:val="both"/>
+      </w:pPr>
+      <w:r>
+        <w:t>We compute the depth of a given element by going through it’s production elements and doing the same calculations for each one of it’s non-terminal elements.</w:t>
+      </w:r>
+    </w:p>
+    <w:p>
+      <w:pPr>
+        <w:spacing w:after="0"/>
+        <w:jc w:val="both"/>
+      </w:pPr>
     </w:p>
     <w:sectPr>
       <w:pgSz w:w="12240" w:h="15840"/>
@@ -1892,6 +1840,95 @@
 <file path=word/numbering.xml><?xml version="1.0" encoding="utf-8"?>
 <w:numbering xmlns:wpc="http://schemas.microsoft.com/office/word/2010/wordprocessingCanvas" xmlns:cx="http://schemas.microsoft.com/office/drawing/2014/chartex" xmlns:cx1="http://schemas.microsoft.com/office/drawing/2015/9/8/chartex" xmlns:cx2="http://schemas.microsoft.com/office/drawing/2015/10/21/chartex" xmlns:cx3="http://schemas.microsoft.com/office/drawing/2016/5/9/chartex" xmlns:cx4="http://schemas.microsoft.com/office/drawing/2016/5/10/chartex" xmlns:cx5="http://schemas.microsoft.com/office/drawing/2016/5/11/chartex" xmlns:cx6="http://schemas.microsoft.com/office/drawing/2016/5/12/chartex" xmlns:cx7="http://schemas.microsoft.com/office/drawing/2016/5/13/chartex" xmlns:cx8="http://schemas.microsoft.com/office/drawing/2016/5/14/chartex" xmlns:mc="http://schemas.openxmlformats.org/markup-compatibility/2006" xmlns:aink="http://schemas.microsoft.com/office/drawing/2016/ink" xmlns:am3d="http://schemas.microsoft.com/office/drawing/2017/model3d" xmlns:o="urn:schemas-microsoft-com:office:office" xmlns:r="http://schemas.openxmlformats.org/officeDocument/2006/relationships" xmlns:m="http://schemas.openxmlformats.org/officeDocument/2006/math" xmlns:v="urn:schemas-microsoft-com:vml" xmlns:wp14="http://schemas.microsoft.com/office/word/2010/wordprocessingDrawing" xmlns:wp="http://schemas.openxmlformats.org/drawingml/2006/wordprocessingDrawing" xmlns:w10="urn:schemas-microsoft-com:office:word" xmlns:w="http://schemas.openxmlformats.org/wordprocessingml/2006/main" xmlns:w14="http://schemas.microsoft.com/office/word/2010/wordml" xmlns:w15="http://schemas.microsoft.com/office/word/2012/wordml" xmlns:w16cex="http://schemas.microsoft.com/office/word/2018/wordml/cex" xmlns:w16cid="http://schemas.microsoft.com/office/word/2016/wordml/cid" xmlns:w16="http://schemas.microsoft.com/office/word/2018/wordml" xmlns:w16sdtdh="http://schemas.microsoft.com/office/word/2020/wordml/sdtdatahash" xmlns:w16se="http://schemas.microsoft.com/office/word/2015/wordml/symex" xmlns:wpg="http://schemas.microsoft.com/office/word/2010/wordprocessingGroup" xmlns:wpi="http://schemas.microsoft.com/office/word/2010/wordprocessingInk" xmlns:wne="http://schemas.microsoft.com/office/word/2006/wordml" xmlns:wps="http://schemas.microsoft.com/office/word/2010/wordprocessingShape" mc:Ignorable="w14 w15 w16se w16cid w16 w16cex w16sdtdh wp14">
   <w:abstractNum w:abstractNumId="0" w15:restartNumberingAfterBreak="0">
+    <w:nsid w:val="100E1A02"/>
+    <w:multiLevelType w:val="hybridMultilevel"/>
+    <w:tmpl w:val="70501EB6"/>
+    <w:lvl w:ilvl="0" w:tplc="F90CF3FA">
+      <w:start w:val="1"/>
+      <w:numFmt w:val="decimal"/>
+      <w:lvlText w:val="%1."/>
+      <w:lvlJc w:val="left"/>
+      <w:pPr>
+        <w:ind w:left="1080" w:hanging="360"/>
+      </w:pPr>
+      <w:rPr>
+        <w:rFonts w:hint="default"/>
+      </w:rPr>
+    </w:lvl>
+    <w:lvl w:ilvl="1" w:tplc="04090019">
+      <w:start w:val="1"/>
+      <w:numFmt w:val="lowerLetter"/>
+      <w:lvlText w:val="%2."/>
+      <w:lvlJc w:val="left"/>
+      <w:pPr>
+        <w:ind w:left="1800" w:hanging="360"/>
+      </w:pPr>
+    </w:lvl>
+    <w:lvl w:ilvl="2" w:tplc="0409001B">
+      <w:start w:val="1"/>
+      <w:numFmt w:val="lowerRoman"/>
+      <w:lvlText w:val="%3."/>
+      <w:lvlJc w:val="right"/>
+      <w:pPr>
+        <w:ind w:left="2520" w:hanging="180"/>
+      </w:pPr>
+    </w:lvl>
+    <w:lvl w:ilvl="3" w:tplc="0409000F">
+      <w:start w:val="1"/>
+      <w:numFmt w:val="decimal"/>
+      <w:lvlText w:val="%4."/>
+      <w:lvlJc w:val="left"/>
+      <w:pPr>
+        <w:ind w:left="3240" w:hanging="360"/>
+      </w:pPr>
+    </w:lvl>
+    <w:lvl w:ilvl="4" w:tplc="04090019" w:tentative="1">
+      <w:start w:val="1"/>
+      <w:numFmt w:val="lowerLetter"/>
+      <w:lvlText w:val="%5."/>
+      <w:lvlJc w:val="left"/>
+      <w:pPr>
+        <w:ind w:left="3960" w:hanging="360"/>
+      </w:pPr>
+    </w:lvl>
+    <w:lvl w:ilvl="5" w:tplc="0409001B" w:tentative="1">
+      <w:start w:val="1"/>
+      <w:numFmt w:val="lowerRoman"/>
+      <w:lvlText w:val="%6."/>
+      <w:lvlJc w:val="right"/>
+      <w:pPr>
+        <w:ind w:left="4680" w:hanging="180"/>
+      </w:pPr>
+    </w:lvl>
+    <w:lvl w:ilvl="6" w:tplc="0409000F" w:tentative="1">
+      <w:start w:val="1"/>
+      <w:numFmt w:val="decimal"/>
+      <w:lvlText w:val="%7."/>
+      <w:lvlJc w:val="left"/>
+      <w:pPr>
+        <w:ind w:left="5400" w:hanging="360"/>
+      </w:pPr>
+    </w:lvl>
+    <w:lvl w:ilvl="7" w:tplc="04090019" w:tentative="1">
+      <w:start w:val="1"/>
+      <w:numFmt w:val="lowerLetter"/>
+      <w:lvlText w:val="%8."/>
+      <w:lvlJc w:val="left"/>
+      <w:pPr>
+        <w:ind w:left="6120" w:hanging="360"/>
+      </w:pPr>
+    </w:lvl>
+    <w:lvl w:ilvl="8" w:tplc="0409001B" w:tentative="1">
+      <w:start w:val="1"/>
+      <w:numFmt w:val="lowerRoman"/>
+      <w:lvlText w:val="%9."/>
+      <w:lvlJc w:val="right"/>
+      <w:pPr>
+        <w:ind w:left="6840" w:hanging="180"/>
+      </w:pPr>
+    </w:lvl>
+  </w:abstractNum>
+  <w:abstractNum w:abstractNumId="1" w15:restartNumberingAfterBreak="0">
     <w:nsid w:val="3D4D6796"/>
     <w:multiLevelType w:val="hybridMultilevel"/>
     <w:tmpl w:val="0BC27046"/>
@@ -2004,7 +2041,7 @@
       </w:rPr>
     </w:lvl>
   </w:abstractNum>
-  <w:abstractNum w:abstractNumId="1" w15:restartNumberingAfterBreak="0">
+  <w:abstractNum w:abstractNumId="2" w15:restartNumberingAfterBreak="0">
     <w:nsid w:val="4A2111E6"/>
     <w:multiLevelType w:val="hybridMultilevel"/>
     <w:tmpl w:val="9F9CC178"/>
@@ -2118,9 +2155,12 @@
     </w:lvl>
   </w:abstractNum>
   <w:num w:numId="1">
+    <w:abstractNumId w:val="2"/>
+  </w:num>
+  <w:num w:numId="2">
     <w:abstractNumId w:val="1"/>
   </w:num>
-  <w:num w:numId="2">
+  <w:num w:numId="3">
     <w:abstractNumId w:val="0"/>
   </w:num>
 </w:numbering>

</xml_diff>